<commit_message>
Edited the Examples file to be clearer.
</commit_message>
<xml_diff>
--- a/Examples for ALNfitDeep.docx
+++ b/Examples for ALNfitDeep.docx
@@ -434,55 +434,204 @@
         <w:t>. Check the R output file of the run, where the replacements are done.</w:t>
       </w:r>
       <w:r>
-        <w:t xml:space="preserve"> You can try more complicated real-world data where there are missing values in several columns.  The missing values may be replaced by several trainings where the</w:t>
-      </w:r>
-      <w:r>
-        <w:t xml:space="preserve"> values in columns not removed are completely defined.  (</w:t>
-      </w:r>
-      <w:proofErr w:type="gramStart"/>
-      <w:r>
-        <w:t>advanced</w:t>
-      </w:r>
-      <w:proofErr w:type="gramEnd"/>
-      <w:r>
-        <w:t>: Use knowledge of the functional dependencies in a relational database to determine the sequence of column replacements).</w:t>
+        <w:t xml:space="preserve"> You can try more complicated real-world data where there are missing values in several columns.  The missing values may be replaced by </w:t>
+      </w:r>
+      <w:r>
+        <w:t xml:space="preserve">successive </w:t>
+      </w:r>
+      <w:r>
+        <w:t>trainings where the</w:t>
+      </w:r>
+      <w:r>
+        <w:t xml:space="preserve"> values in</w:t>
+      </w:r>
+      <w:r>
+        <w:t xml:space="preserve"> input columns</w:t>
+      </w:r>
+      <w:r>
+        <w:t xml:space="preserve"> are completely defined. </w:t>
+      </w:r>
+      <w:r>
+        <w:t xml:space="preserve"> Just select the last R output file as the next </w:t>
+      </w:r>
+      <w:proofErr w:type="spellStart"/>
+      <w:r>
+        <w:t>datafile</w:t>
+      </w:r>
+      <w:proofErr w:type="spellEnd"/>
+      <w:r>
+        <w:t xml:space="preserve"> in a run. </w:t>
+      </w:r>
+      <w:r>
+        <w:t xml:space="preserve"> </w:t>
+      </w:r>
+      <w:r>
+        <w:t xml:space="preserve">Alternatively, inputs in a column can be defined if you remove the rows with missing values before training.  </w:t>
       </w:r>
     </w:p>
     <w:p>
       <w:r>
+        <w:t>A</w:t>
+      </w:r>
+      <w:r>
+        <w:t>dvanced:  If the file with missing values is a relation in a relational database, you can u</w:t>
+      </w:r>
+      <w:r>
+        <w:t xml:space="preserve">se knowledge of the functional dependencies </w:t>
+      </w:r>
+      <w:r>
+        <w:t>in that relation</w:t>
+      </w:r>
+      <w:r>
+        <w:t xml:space="preserve"> to </w:t>
+      </w:r>
+      <w:r>
+        <w:t>suggest a</w:t>
+      </w:r>
+      <w:r>
+        <w:t xml:space="preserve"> sequence of column replacements.</w:t>
+      </w:r>
+    </w:p>
+    <w:p>
+      <w:proofErr w:type="gramStart"/>
+      <w:r>
         <w:t>J.</w:t>
       </w:r>
       <w:r>
-        <w:t xml:space="preserve"> Deep learning is faster and allows more complicated functions to be learned.  Smoothing allows one to use fewer flat pieces </w:t>
-      </w:r>
-      <w:r>
-        <w:t>in the learned function, making it easier to</w:t>
+        <w:t xml:space="preserve"> </w:t>
+      </w:r>
+      <w:r>
+        <w:t>.</w:t>
+      </w:r>
+      <w:proofErr w:type="gramEnd"/>
+      <w:r>
+        <w:t xml:space="preserve">  Complicated functions will be approximated by many flat pieces in the DTREE produced in each run.</w:t>
+      </w:r>
+      <w:r>
+        <w:t xml:space="preserve">  </w:t>
+      </w:r>
+      <w:r>
+        <w:t xml:space="preserve">Smoothing allows one to use fewer flat pieces </w:t>
+      </w:r>
+      <w:r>
+        <w:t>in the learned function</w:t>
+      </w:r>
+      <w:r>
+        <w:t xml:space="preserve"> for the same accuracy, making the learned result</w:t>
+      </w:r>
+      <w:r>
+        <w:t xml:space="preserve"> easier to</w:t>
       </w:r>
       <w:r>
         <w:t xml:space="preserve"> analyze</w:t>
       </w:r>
       <w:r>
-        <w:t xml:space="preserve">.  In this software, </w:t>
-      </w:r>
-      <w:r>
-        <w:t xml:space="preserve">the only step to promote deep learning is that </w:t>
-      </w:r>
-      <w:r>
-        <w:t>smoothing can be switched off</w:t>
-      </w:r>
-      <w:r>
-        <w:t xml:space="preserve">, however many other </w:t>
+        <w:t xml:space="preserve"> by analyzing the flat pieces</w:t>
+      </w:r>
+      <w:r>
+        <w:t xml:space="preserve">.  </w:t>
+      </w:r>
+      <w:r>
+        <w:t xml:space="preserve">The deviation of </w:t>
+      </w:r>
+      <w:r>
+        <w:t>a</w:t>
+      </w:r>
+      <w:r>
+        <w:t xml:space="preserve"> smoothed ALN from </w:t>
+      </w:r>
+      <w:r>
+        <w:t>its</w:t>
+      </w:r>
+      <w:r>
+        <w:t xml:space="preserve"> ALN without smoothing depends on a constant, the Smoothing Epsilon, and the depth of the ALN</w:t>
+      </w:r>
+      <w:r>
+        <w:t xml:space="preserve"> in terms of maximum or minimum nodes</w:t>
+      </w:r>
+      <w:r>
+        <w:t xml:space="preserve">. </w:t>
+      </w:r>
+      <w:r>
+        <w:t xml:space="preserve"> Some small changes are required in </w:t>
+      </w:r>
+      <w:proofErr w:type="spellStart"/>
+      <w:r>
+        <w:t>ALNfitDeep</w:t>
+      </w:r>
+      <w:proofErr w:type="spellEnd"/>
+      <w:r>
+        <w:t xml:space="preserve"> to be able to make sure the learned function satisfies a given specification</w:t>
+      </w:r>
+      <w:r>
+        <w:t xml:space="preserve"> based on the analysis of the flat pieces</w:t>
+      </w:r>
+      <w:r>
+        <w:t xml:space="preserve">. </w:t>
+      </w:r>
+    </w:p>
+    <w:p>
+      <w:r>
+        <w:t xml:space="preserve">In </w:t>
+      </w:r>
+      <w:proofErr w:type="spellStart"/>
+      <w:r>
+        <w:t>ALNfitDeep</w:t>
+      </w:r>
+      <w:proofErr w:type="spellEnd"/>
+      <w:r>
+        <w:t xml:space="preserve">, the only step to promote deep learning is that smoothing can be </w:t>
+      </w:r>
+      <w:r>
+        <w:t xml:space="preserve">set to zero.  </w:t>
+      </w:r>
+      <w:r>
+        <w:t>Deep learning is faster and allows more complicated functions to be learned</w:t>
+      </w:r>
+      <w:r>
+        <w:t xml:space="preserve"> by deeper </w:t>
+      </w:r>
+      <w:proofErr w:type="gramStart"/>
+      <w:r>
+        <w:t>ALNs</w:t>
+      </w:r>
+      <w:r>
+        <w:t xml:space="preserve">  DTREEs</w:t>
+      </w:r>
+      <w:proofErr w:type="gramEnd"/>
+      <w:r>
+        <w:t xml:space="preserve"> are not smoothed.</w:t>
+      </w:r>
+    </w:p>
+    <w:p>
+      <w:r>
+        <w:t>M</w:t>
       </w:r>
       <w:bookmarkStart w:id="0" w:name="_GoBack"/>
       <w:bookmarkEnd w:id="0"/>
       <w:r>
+        <w:t xml:space="preserve">any other </w:t>
+      </w:r>
+      <w:r>
         <w:t>improvements could be made</w:t>
       </w:r>
       <w:r>
-        <w:t xml:space="preserve"> using this model of deep learning</w:t>
-      </w:r>
-      <w:r>
-        <w:t>. This is just an indication of what is possible.</w:t>
+        <w:t xml:space="preserve"> using this model of</w:t>
+      </w:r>
+      <w:r>
+        <w:t xml:space="preserve"> ALN</w:t>
+      </w:r>
+      <w:r>
+        <w:t xml:space="preserve"> deep learning</w:t>
+      </w:r>
+      <w:r>
+        <w:t>. Th</w:t>
+      </w:r>
+      <w:r>
+        <w:t>e present software</w:t>
+      </w:r>
+      <w:r>
+        <w:t xml:space="preserve"> is just an indication of what is possible.</w:t>
       </w:r>
     </w:p>
     <w:sectPr>

</xml_diff>